<commit_message>
everything updated to be aligned with the newest pure model
</commit_message>
<xml_diff>
--- a/Experiments.docx
+++ b/Experiments.docx
@@ -1684,9 +1684,9 @@
       </w:r>
       <w:r>
         <w:rPr>
-          <w:rStyle w:val="FloatTok"/>
-        </w:rPr>
-        <w:t xml:space="preserve">0.4</w:t>
+          <w:rStyle w:val="DecValTok"/>
+        </w:rPr>
+        <w:t xml:space="preserve">1</w:t>
       </w:r>
       <w:r>
         <w:rPr>
@@ -2751,51 +2751,9 @@
       </w:r>
       <w:r>
         <w:rPr>
-          <w:rStyle w:val="NormalTok"/>
-        </w:rPr>
-        <w:t xml:space="preserve"> </w:t>
-      </w:r>
-      <w:r>
-        <w:rPr>
-          <w:rStyle w:val="NormalTok"/>
-        </w:rPr>
-        <w:t xml:space="preserve"> </w:t>
-      </w:r>
-      <w:r>
-        <w:rPr>
-          <w:rStyle w:val="NormalTok"/>
-        </w:rPr>
-        <w:t xml:space="preserve"> </w:t>
-      </w:r>
-      <w:r>
-        <w:rPr>
-          <w:rStyle w:val="NormalTok"/>
-        </w:rPr>
-        <w:t xml:space="preserve">soilpar$s_fc &lt;-</w:t>
-      </w:r>
-      <w:r>
-        <w:rPr>
-          <w:rStyle w:val="StringTok"/>
-        </w:rPr>
-        <w:t xml:space="preserve"> </w:t>
-      </w:r>
-      <w:r>
-        <w:rPr>
-          <w:rStyle w:val="NormalTok"/>
-        </w:rPr>
-        <w:t xml:space="preserve">(Z/hb)^(-</w:t>
-      </w:r>
-      <w:r>
-        <w:rPr>
-          <w:rStyle w:val="DecValTok"/>
-        </w:rPr>
-        <w:t xml:space="preserve">1</w:t>
-      </w:r>
-      <w:r>
-        <w:rPr>
-          <w:rStyle w:val="NormalTok"/>
-        </w:rPr>
-        <w:t xml:space="preserve">/soilpar$b)</w:t>
+          <w:rStyle w:val="CommentTok"/>
+        </w:rPr>
+        <w:t xml:space="preserve">#    soilpar$s_fc &lt;- (Z/hb)^(-1/soilpar$b)</w:t>
       </w:r>
       <w:r>
         <w:br w:type="textWrapping"/>
@@ -6160,6 +6118,33 @@
         <w:rPr>
           <w:rStyle w:val="NormalTok"/>
         </w:rPr>
+        <w:t xml:space="preserve"> </w:t>
+      </w:r>
+      <w:r>
+        <w:rPr>
+          <w:rStyle w:val="CommentTok"/>
+        </w:rPr>
+        <w:t xml:space="preserve"># Balance for water depth on soil</w:t>
+      </w:r>
+      <w:r>
+        <w:br w:type="textWrapping"/>
+      </w:r>
+      <w:r>
+        <w:rPr>
+          <w:rStyle w:val="NormalTok"/>
+        </w:rPr>
+        <w:t xml:space="preserve"> </w:t>
+      </w:r>
+      <w:r>
+        <w:rPr>
+          <w:rStyle w:val="NormalTok"/>
+        </w:rPr>
+        <w:t xml:space="preserve"> </w:t>
+      </w:r>
+      <w:r>
+        <w:rPr>
+          <w:rStyle w:val="NormalTok"/>
+        </w:rPr>
         <w:t xml:space="preserve">h_sub[tt</w:t>
       </w:r>
       <w:r>
@@ -6238,7 +6223,97 @@
         <w:rPr>
           <w:rStyle w:val="NormalTok"/>
         </w:rPr>
-        <w:t xml:space="preserve">) -</w:t>
+        <w:t xml:space="preserve">) </w:t>
+      </w:r>
+      <w:r>
+        <w:br w:type="textWrapping"/>
+      </w:r>
+      <w:r>
+        <w:rPr>
+          <w:rStyle w:val="NormalTok"/>
+        </w:rPr>
+        <w:t xml:space="preserve"> </w:t>
+      </w:r>
+      <w:r>
+        <w:rPr>
+          <w:rStyle w:val="NormalTok"/>
+        </w:rPr>
+        <w:t xml:space="preserve"> </w:t>
+      </w:r>
+      <w:r>
+        <w:rPr>
+          <w:rStyle w:val="NormalTok"/>
+        </w:rPr>
+        <w:t xml:space="preserve"> </w:t>
+      </w:r>
+      <w:r>
+        <w:rPr>
+          <w:rStyle w:val="NormalTok"/>
+        </w:rPr>
+        <w:t xml:space="preserve"> </w:t>
+      </w:r>
+      <w:r>
+        <w:rPr>
+          <w:rStyle w:val="NormalTok"/>
+        </w:rPr>
+        <w:t xml:space="preserve"> </w:t>
+      </w:r>
+      <w:r>
+        <w:rPr>
+          <w:rStyle w:val="NormalTok"/>
+        </w:rPr>
+        <w:t xml:space="preserve"> </w:t>
+      </w:r>
+      <w:r>
+        <w:rPr>
+          <w:rStyle w:val="CommentTok"/>
+        </w:rPr>
+        <w:t xml:space="preserve">#- Infil(h.old, P.old,par)*timeincr</w:t>
+      </w:r>
+      <w:r>
+        <w:br w:type="textWrapping"/>
+      </w:r>
+      <w:r>
+        <w:br w:type="textWrapping"/>
+      </w:r>
+      <w:r>
+        <w:rPr>
+          <w:rStyle w:val="NormalTok"/>
+        </w:rPr>
+        <w:t xml:space="preserve"> </w:t>
+      </w:r>
+      <w:r>
+        <w:rPr>
+          <w:rStyle w:val="NormalTok"/>
+        </w:rPr>
+        <w:t xml:space="preserve"> </w:t>
+      </w:r>
+      <w:r>
+        <w:rPr>
+          <w:rStyle w:val="CommentTok"/>
+        </w:rPr>
+        <w:t xml:space="preserve"># Infiltration</w:t>
+      </w:r>
+      <w:r>
+        <w:br w:type="textWrapping"/>
+      </w:r>
+      <w:r>
+        <w:rPr>
+          <w:rStyle w:val="NormalTok"/>
+        </w:rPr>
+        <w:t xml:space="preserve"> </w:t>
+      </w:r>
+      <w:r>
+        <w:rPr>
+          <w:rStyle w:val="NormalTok"/>
+        </w:rPr>
+        <w:t xml:space="preserve"> </w:t>
+      </w:r>
+      <w:r>
+        <w:rPr>
+          <w:rStyle w:val="NormalTok"/>
+        </w:rPr>
+        <w:t xml:space="preserve">par$alpha_i &lt;-</w:t>
       </w:r>
       <w:r>
         <w:rPr>
@@ -6250,6 +6325,267 @@
         <w:rPr>
           <w:rStyle w:val="KeywordTok"/>
         </w:rPr>
+        <w:t xml:space="preserve">ifelse</w:t>
+      </w:r>
+      <w:r>
+        <w:rPr>
+          <w:rStyle w:val="NormalTok"/>
+        </w:rPr>
+        <w:t xml:space="preserve">(h_sub[tt</w:t>
+      </w:r>
+      <w:r>
+        <w:rPr>
+          <w:rStyle w:val="DecValTok"/>
+        </w:rPr>
+        <w:t xml:space="preserve">+1</w:t>
+      </w:r>
+      <w:r>
+        <w:rPr>
+          <w:rStyle w:val="NormalTok"/>
+        </w:rPr>
+        <w:t xml:space="preserve">]&lt;soilpar$K_s*timeincr, </w:t>
+      </w:r>
+      <w:r>
+        <w:rPr>
+          <w:rStyle w:val="DecValTok"/>
+        </w:rPr>
+        <w:t xml:space="preserve">1</w:t>
+      </w:r>
+      <w:r>
+        <w:rPr>
+          <w:rStyle w:val="NormalTok"/>
+        </w:rPr>
+        <w:t xml:space="preserve">,</w:t>
+      </w:r>
+      <w:r>
+        <w:br w:type="textWrapping"/>
+      </w:r>
+      <w:r>
+        <w:rPr>
+          <w:rStyle w:val="NormalTok"/>
+        </w:rPr>
+        <w:t xml:space="preserve"> </w:t>
+      </w:r>
+      <w:r>
+        <w:rPr>
+          <w:rStyle w:val="NormalTok"/>
+        </w:rPr>
+        <w:t xml:space="preserve"> </w:t>
+      </w:r>
+      <w:r>
+        <w:rPr>
+          <w:rStyle w:val="NormalTok"/>
+        </w:rPr>
+        <w:t xml:space="preserve"> </w:t>
+      </w:r>
+      <w:r>
+        <w:rPr>
+          <w:rStyle w:val="NormalTok"/>
+        </w:rPr>
+        <w:t xml:space="preserve"> </w:t>
+      </w:r>
+      <w:r>
+        <w:rPr>
+          <w:rStyle w:val="NormalTok"/>
+        </w:rPr>
+        <w:t xml:space="preserve"> </w:t>
+      </w:r>
+      <w:r>
+        <w:rPr>
+          <w:rStyle w:val="NormalTok"/>
+        </w:rPr>
+        <w:t xml:space="preserve"> </w:t>
+      </w:r>
+      <w:r>
+        <w:rPr>
+          <w:rStyle w:val="NormalTok"/>
+        </w:rPr>
+        <w:t xml:space="preserve"> </w:t>
+      </w:r>
+      <w:r>
+        <w:rPr>
+          <w:rStyle w:val="NormalTok"/>
+        </w:rPr>
+        <w:t xml:space="preserve"> </w:t>
+      </w:r>
+      <w:r>
+        <w:rPr>
+          <w:rStyle w:val="NormalTok"/>
+        </w:rPr>
+        <w:t xml:space="preserve"> </w:t>
+      </w:r>
+      <w:r>
+        <w:rPr>
+          <w:rStyle w:val="NormalTok"/>
+        </w:rPr>
+        <w:t xml:space="preserve"> </w:t>
+      </w:r>
+      <w:r>
+        <w:rPr>
+          <w:rStyle w:val="NormalTok"/>
+        </w:rPr>
+        <w:t xml:space="preserve"> </w:t>
+      </w:r>
+      <w:r>
+        <w:rPr>
+          <w:rStyle w:val="NormalTok"/>
+        </w:rPr>
+        <w:t xml:space="preserve"> </w:t>
+      </w:r>
+      <w:r>
+        <w:rPr>
+          <w:rStyle w:val="NormalTok"/>
+        </w:rPr>
+        <w:t xml:space="preserve"> </w:t>
+      </w:r>
+      <w:r>
+        <w:rPr>
+          <w:rStyle w:val="NormalTok"/>
+        </w:rPr>
+        <w:t xml:space="preserve"> </w:t>
+      </w:r>
+      <w:r>
+        <w:rPr>
+          <w:rStyle w:val="NormalTok"/>
+        </w:rPr>
+        <w:t xml:space="preserve"> </w:t>
+      </w:r>
+      <w:r>
+        <w:rPr>
+          <w:rStyle w:val="NormalTok"/>
+        </w:rPr>
+        <w:t xml:space="preserve"> </w:t>
+      </w:r>
+      <w:r>
+        <w:rPr>
+          <w:rStyle w:val="NormalTok"/>
+        </w:rPr>
+        <w:t xml:space="preserve"> </w:t>
+      </w:r>
+      <w:r>
+        <w:rPr>
+          <w:rStyle w:val="NormalTok"/>
+        </w:rPr>
+        <w:t xml:space="preserve"> </w:t>
+      </w:r>
+      <w:r>
+        <w:rPr>
+          <w:rStyle w:val="NormalTok"/>
+        </w:rPr>
+        <w:t xml:space="preserve"> </w:t>
+      </w:r>
+      <w:r>
+        <w:rPr>
+          <w:rStyle w:val="NormalTok"/>
+        </w:rPr>
+        <w:t xml:space="preserve"> </w:t>
+      </w:r>
+      <w:r>
+        <w:rPr>
+          <w:rStyle w:val="NormalTok"/>
+        </w:rPr>
+        <w:t xml:space="preserve"> </w:t>
+      </w:r>
+      <w:r>
+        <w:rPr>
+          <w:rStyle w:val="NormalTok"/>
+        </w:rPr>
+        <w:t xml:space="preserve"> </w:t>
+      </w:r>
+      <w:r>
+        <w:rPr>
+          <w:rStyle w:val="NormalTok"/>
+        </w:rPr>
+        <w:t xml:space="preserve">(</w:t>
+      </w:r>
+      <w:r>
+        <w:rPr>
+          <w:rStyle w:val="DecValTok"/>
+        </w:rPr>
+        <w:t xml:space="preserve">1</w:t>
+      </w:r>
+      <w:r>
+        <w:rPr>
+          <w:rStyle w:val="NormalTok"/>
+        </w:rPr>
+        <w:t xml:space="preserve">-(h_sub[tt</w:t>
+      </w:r>
+      <w:r>
+        <w:rPr>
+          <w:rStyle w:val="DecValTok"/>
+        </w:rPr>
+        <w:t xml:space="preserve">+1</w:t>
+      </w:r>
+      <w:r>
+        <w:rPr>
+          <w:rStyle w:val="NormalTok"/>
+        </w:rPr>
+        <w:t xml:space="preserve">]-soilpar$K_s*timeincr)/h_sub[tt</w:t>
+      </w:r>
+      <w:r>
+        <w:rPr>
+          <w:rStyle w:val="DecValTok"/>
+        </w:rPr>
+        <w:t xml:space="preserve">+1</w:t>
+      </w:r>
+      <w:r>
+        <w:rPr>
+          <w:rStyle w:val="NormalTok"/>
+        </w:rPr>
+        <w:t xml:space="preserve">]))</w:t>
+      </w:r>
+      <w:r>
+        <w:br w:type="textWrapping"/>
+      </w:r>
+      <w:r>
+        <w:rPr>
+          <w:rStyle w:val="NormalTok"/>
+        </w:rPr>
+        <w:t xml:space="preserve"> </w:t>
+      </w:r>
+      <w:r>
+        <w:rPr>
+          <w:rStyle w:val="NormalTok"/>
+        </w:rPr>
+        <w:t xml:space="preserve"> </w:t>
+      </w:r>
+      <w:r>
+        <w:rPr>
+          <w:rStyle w:val="CommentTok"/>
+        </w:rPr>
+        <w:t xml:space="preserve"># Calculate infiltration and recalculate h_sub   </w:t>
+      </w:r>
+      <w:r>
+        <w:br w:type="textWrapping"/>
+      </w:r>
+      <w:r>
+        <w:rPr>
+          <w:rStyle w:val="NormalTok"/>
+        </w:rPr>
+        <w:t xml:space="preserve"> </w:t>
+      </w:r>
+      <w:r>
+        <w:rPr>
+          <w:rStyle w:val="NormalTok"/>
+        </w:rPr>
+        <w:t xml:space="preserve"> </w:t>
+      </w:r>
+      <w:r>
+        <w:rPr>
+          <w:rStyle w:val="NormalTok"/>
+        </w:rPr>
+        <w:t xml:space="preserve">I_sub[tt] &lt;-</w:t>
+      </w:r>
+      <w:r>
+        <w:rPr>
+          <w:rStyle w:val="StringTok"/>
+        </w:rPr>
+        <w:t xml:space="preserve"> </w:t>
+      </w:r>
+      <w:r>
+        <w:rPr>
+          <w:rStyle w:val="KeywordTok"/>
+        </w:rPr>
         <w:t xml:space="preserve">Infil</w:t>
       </w:r>
       <w:r>
@@ -6262,151 +6598,28 @@
         <w:br w:type="textWrapping"/>
       </w:r>
       <w:r>
-        <w:br w:type="textWrapping"/>
-      </w:r>
-      <w:r>
-        <w:rPr>
-          <w:rStyle w:val="CommentTok"/>
-        </w:rPr>
-        <w:t xml:space="preserve"># Infiltration</w:t>
-      </w:r>
-      <w:r>
-        <w:br w:type="textWrapping"/>
-      </w:r>
-      <w:r>
-        <w:br w:type="textWrapping"/>
-      </w:r>
-      <w:r>
-        <w:rPr>
-          <w:rStyle w:val="NormalTok"/>
-        </w:rPr>
-        <w:t xml:space="preserve"> </w:t>
-      </w:r>
-      <w:r>
-        <w:rPr>
-          <w:rStyle w:val="NormalTok"/>
-        </w:rPr>
-        <w:t xml:space="preserve"> </w:t>
-      </w:r>
-      <w:r>
-        <w:rPr>
-          <w:rStyle w:val="NormalTok"/>
-        </w:rPr>
-        <w:t xml:space="preserve"> </w:t>
-      </w:r>
-      <w:r>
-        <w:rPr>
-          <w:rStyle w:val="NormalTok"/>
-        </w:rPr>
-        <w:t xml:space="preserve"> </w:t>
-      </w:r>
-      <w:r>
-        <w:rPr>
-          <w:rStyle w:val="NormalTok"/>
-        </w:rPr>
-        <w:t xml:space="preserve"> </w:t>
-      </w:r>
-      <w:r>
-        <w:rPr>
-          <w:rStyle w:val="NormalTok"/>
-        </w:rPr>
-        <w:t xml:space="preserve"> </w:t>
-      </w:r>
-      <w:r>
-        <w:rPr>
-          <w:rStyle w:val="NormalTok"/>
-        </w:rPr>
-        <w:t xml:space="preserve">I_sub[tt] &lt;-</w:t>
-      </w:r>
-      <w:r>
-        <w:rPr>
-          <w:rStyle w:val="StringTok"/>
-        </w:rPr>
-        <w:t xml:space="preserve"> </w:t>
-      </w:r>
-      <w:r>
-        <w:rPr>
-          <w:rStyle w:val="KeywordTok"/>
-        </w:rPr>
-        <w:t xml:space="preserve">Infil</w:t>
-      </w:r>
-      <w:r>
-        <w:rPr>
-          <w:rStyle w:val="NormalTok"/>
-        </w:rPr>
-        <w:t xml:space="preserve">(h.old, P.old,par)*timeincr</w:t>
-      </w:r>
-      <w:r>
-        <w:br w:type="textWrapping"/>
-      </w:r>
-      <w:r>
-        <w:br w:type="textWrapping"/>
-      </w:r>
-      <w:r>
-        <w:rPr>
-          <w:rStyle w:val="CommentTok"/>
-        </w:rPr>
-        <w:t xml:space="preserve">#  1. Update soil moisture with infiltration</w:t>
-      </w:r>
-      <w:r>
-        <w:br w:type="textWrapping"/>
-      </w:r>
-      <w:r>
-        <w:br w:type="textWrapping"/>
-      </w:r>
-      <w:r>
-        <w:rPr>
-          <w:rStyle w:val="NormalTok"/>
-        </w:rPr>
-        <w:t xml:space="preserve"> </w:t>
-      </w:r>
-      <w:r>
-        <w:rPr>
-          <w:rStyle w:val="NormalTok"/>
-        </w:rPr>
-        <w:t xml:space="preserve"> </w:t>
-      </w:r>
-      <w:r>
-        <w:rPr>
-          <w:rStyle w:val="NormalTok"/>
-        </w:rPr>
-        <w:t xml:space="preserve"> </w:t>
-      </w:r>
-      <w:r>
-        <w:rPr>
-          <w:rStyle w:val="NormalTok"/>
-        </w:rPr>
-        <w:t xml:space="preserve"> </w:t>
-      </w:r>
-      <w:r>
-        <w:rPr>
-          <w:rStyle w:val="NormalTok"/>
-        </w:rPr>
-        <w:t xml:space="preserve"> </w:t>
-      </w:r>
-      <w:r>
-        <w:rPr>
-          <w:rStyle w:val="NormalTok"/>
-        </w:rPr>
-        <w:t xml:space="preserve"> </w:t>
-      </w:r>
-      <w:r>
-        <w:rPr>
-          <w:rStyle w:val="NormalTok"/>
-        </w:rPr>
-        <w:t xml:space="preserve">M_sub[tt +</w:t>
-      </w:r>
-      <w:r>
-        <w:rPr>
-          <w:rStyle w:val="StringTok"/>
-        </w:rPr>
-        <w:t xml:space="preserve"> </w:t>
-      </w:r>
-      <w:r>
-        <w:rPr>
-          <w:rStyle w:val="DecValTok"/>
-        </w:rPr>
-        <w:t xml:space="preserve">1</w:t>
+        <w:rPr>
+          <w:rStyle w:val="NormalTok"/>
+        </w:rPr>
+        <w:t xml:space="preserve"> </w:t>
+      </w:r>
+      <w:r>
+        <w:rPr>
+          <w:rStyle w:val="NormalTok"/>
+        </w:rPr>
+        <w:t xml:space="preserve"> </w:t>
+      </w:r>
+      <w:r>
+        <w:rPr>
+          <w:rStyle w:val="NormalTok"/>
+        </w:rPr>
+        <w:t xml:space="preserve">h_sub[tt</w:t>
+      </w:r>
+      <w:r>
+        <w:rPr>
+          <w:rStyle w:val="DecValTok"/>
+        </w:rPr>
+        <w:t xml:space="preserve">+1</w:t>
       </w:r>
       <w:r>
         <w:rPr>
@@ -6424,19 +6637,43 @@
         <w:rPr>
           <w:rStyle w:val="NormalTok"/>
         </w:rPr>
-        <w:t xml:space="preserve">M.old +</w:t>
-      </w:r>
-      <w:r>
-        <w:rPr>
-          <w:rStyle w:val="StringTok"/>
-        </w:rPr>
-        <w:t xml:space="preserve"> </w:t>
-      </w:r>
-      <w:r>
-        <w:rPr>
-          <w:rStyle w:val="NormalTok"/>
-        </w:rPr>
-        <w:t xml:space="preserve">I_sub[tt]      </w:t>
+        <w:t xml:space="preserve">h_sub[tt</w:t>
+      </w:r>
+      <w:r>
+        <w:rPr>
+          <w:rStyle w:val="DecValTok"/>
+        </w:rPr>
+        <w:t xml:space="preserve">+1</w:t>
+      </w:r>
+      <w:r>
+        <w:rPr>
+          <w:rStyle w:val="NormalTok"/>
+        </w:rPr>
+        <w:t xml:space="preserve">] -</w:t>
+      </w:r>
+      <w:r>
+        <w:rPr>
+          <w:rStyle w:val="StringTok"/>
+        </w:rPr>
+        <w:t xml:space="preserve"> </w:t>
+      </w:r>
+      <w:r>
+        <w:rPr>
+          <w:rStyle w:val="NormalTok"/>
+        </w:rPr>
+        <w:t xml:space="preserve">I_sub[tt] </w:t>
+      </w:r>
+      <w:r>
+        <w:br w:type="textWrapping"/>
+      </w:r>
+      <w:r>
+        <w:br w:type="textWrapping"/>
+      </w:r>
+      <w:r>
+        <w:rPr>
+          <w:rStyle w:val="NormalTok"/>
+        </w:rPr>
+        <w:t xml:space="preserve"> </w:t>
       </w:r>
       <w:r>
         <w:br w:type="textWrapping"/>
@@ -16330,7 +16567,31 @@
         <w:br w:type="textWrapping"/>
       </w:r>
       <w:r>
-        <w:br w:type="textWrapping"/>
+        <w:rPr>
+          <w:rStyle w:val="NormalTok"/>
+        </w:rPr>
+        <w:t xml:space="preserve"> </w:t>
+      </w:r>
+      <w:r>
+        <w:rPr>
+          <w:rStyle w:val="CommentTok"/>
+        </w:rPr>
+        <w:t xml:space="preserve"># Balance for water depth on soil</w:t>
+      </w:r>
+      <w:r>
+        <w:br w:type="textWrapping"/>
+      </w:r>
+      <w:r>
+        <w:rPr>
+          <w:rStyle w:val="NormalTok"/>
+        </w:rPr>
+        <w:t xml:space="preserve"> </w:t>
+      </w:r>
+      <w:r>
+        <w:rPr>
+          <w:rStyle w:val="NormalTok"/>
+        </w:rPr>
+        <w:t xml:space="preserve"> </w:t>
       </w:r>
       <w:r>
         <w:rPr>
@@ -16414,7 +16675,97 @@
         <w:rPr>
           <w:rStyle w:val="NormalTok"/>
         </w:rPr>
-        <w:t xml:space="preserve">) -</w:t>
+        <w:t xml:space="preserve">) </w:t>
+      </w:r>
+      <w:r>
+        <w:br w:type="textWrapping"/>
+      </w:r>
+      <w:r>
+        <w:rPr>
+          <w:rStyle w:val="NormalTok"/>
+        </w:rPr>
+        <w:t xml:space="preserve"> </w:t>
+      </w:r>
+      <w:r>
+        <w:rPr>
+          <w:rStyle w:val="NormalTok"/>
+        </w:rPr>
+        <w:t xml:space="preserve"> </w:t>
+      </w:r>
+      <w:r>
+        <w:rPr>
+          <w:rStyle w:val="NormalTok"/>
+        </w:rPr>
+        <w:t xml:space="preserve"> </w:t>
+      </w:r>
+      <w:r>
+        <w:rPr>
+          <w:rStyle w:val="NormalTok"/>
+        </w:rPr>
+        <w:t xml:space="preserve"> </w:t>
+      </w:r>
+      <w:r>
+        <w:rPr>
+          <w:rStyle w:val="NormalTok"/>
+        </w:rPr>
+        <w:t xml:space="preserve"> </w:t>
+      </w:r>
+      <w:r>
+        <w:rPr>
+          <w:rStyle w:val="NormalTok"/>
+        </w:rPr>
+        <w:t xml:space="preserve"> </w:t>
+      </w:r>
+      <w:r>
+        <w:rPr>
+          <w:rStyle w:val="CommentTok"/>
+        </w:rPr>
+        <w:t xml:space="preserve">#- Infil(h.old, P.old,par)*timeincr</w:t>
+      </w:r>
+      <w:r>
+        <w:br w:type="textWrapping"/>
+      </w:r>
+      <w:r>
+        <w:br w:type="textWrapping"/>
+      </w:r>
+      <w:r>
+        <w:rPr>
+          <w:rStyle w:val="NormalTok"/>
+        </w:rPr>
+        <w:t xml:space="preserve"> </w:t>
+      </w:r>
+      <w:r>
+        <w:rPr>
+          <w:rStyle w:val="NormalTok"/>
+        </w:rPr>
+        <w:t xml:space="preserve"> </w:t>
+      </w:r>
+      <w:r>
+        <w:rPr>
+          <w:rStyle w:val="CommentTok"/>
+        </w:rPr>
+        <w:t xml:space="preserve"># Infiltration</w:t>
+      </w:r>
+      <w:r>
+        <w:br w:type="textWrapping"/>
+      </w:r>
+      <w:r>
+        <w:rPr>
+          <w:rStyle w:val="NormalTok"/>
+        </w:rPr>
+        <w:t xml:space="preserve"> </w:t>
+      </w:r>
+      <w:r>
+        <w:rPr>
+          <w:rStyle w:val="NormalTok"/>
+        </w:rPr>
+        <w:t xml:space="preserve"> </w:t>
+      </w:r>
+      <w:r>
+        <w:rPr>
+          <w:rStyle w:val="NormalTok"/>
+        </w:rPr>
+        <w:t xml:space="preserve">par$alpha_i &lt;-</w:t>
       </w:r>
       <w:r>
         <w:rPr>
@@ -16426,6 +16777,267 @@
         <w:rPr>
           <w:rStyle w:val="KeywordTok"/>
         </w:rPr>
+        <w:t xml:space="preserve">ifelse</w:t>
+      </w:r>
+      <w:r>
+        <w:rPr>
+          <w:rStyle w:val="NormalTok"/>
+        </w:rPr>
+        <w:t xml:space="preserve">(h_sub[tt</w:t>
+      </w:r>
+      <w:r>
+        <w:rPr>
+          <w:rStyle w:val="DecValTok"/>
+        </w:rPr>
+        <w:t xml:space="preserve">+1</w:t>
+      </w:r>
+      <w:r>
+        <w:rPr>
+          <w:rStyle w:val="NormalTok"/>
+        </w:rPr>
+        <w:t xml:space="preserve">]&lt;soilpar$K_s*timeincr, </w:t>
+      </w:r>
+      <w:r>
+        <w:rPr>
+          <w:rStyle w:val="DecValTok"/>
+        </w:rPr>
+        <w:t xml:space="preserve">1</w:t>
+      </w:r>
+      <w:r>
+        <w:rPr>
+          <w:rStyle w:val="NormalTok"/>
+        </w:rPr>
+        <w:t xml:space="preserve">,</w:t>
+      </w:r>
+      <w:r>
+        <w:br w:type="textWrapping"/>
+      </w:r>
+      <w:r>
+        <w:rPr>
+          <w:rStyle w:val="NormalTok"/>
+        </w:rPr>
+        <w:t xml:space="preserve"> </w:t>
+      </w:r>
+      <w:r>
+        <w:rPr>
+          <w:rStyle w:val="NormalTok"/>
+        </w:rPr>
+        <w:t xml:space="preserve"> </w:t>
+      </w:r>
+      <w:r>
+        <w:rPr>
+          <w:rStyle w:val="NormalTok"/>
+        </w:rPr>
+        <w:t xml:space="preserve"> </w:t>
+      </w:r>
+      <w:r>
+        <w:rPr>
+          <w:rStyle w:val="NormalTok"/>
+        </w:rPr>
+        <w:t xml:space="preserve"> </w:t>
+      </w:r>
+      <w:r>
+        <w:rPr>
+          <w:rStyle w:val="NormalTok"/>
+        </w:rPr>
+        <w:t xml:space="preserve"> </w:t>
+      </w:r>
+      <w:r>
+        <w:rPr>
+          <w:rStyle w:val="NormalTok"/>
+        </w:rPr>
+        <w:t xml:space="preserve"> </w:t>
+      </w:r>
+      <w:r>
+        <w:rPr>
+          <w:rStyle w:val="NormalTok"/>
+        </w:rPr>
+        <w:t xml:space="preserve"> </w:t>
+      </w:r>
+      <w:r>
+        <w:rPr>
+          <w:rStyle w:val="NormalTok"/>
+        </w:rPr>
+        <w:t xml:space="preserve"> </w:t>
+      </w:r>
+      <w:r>
+        <w:rPr>
+          <w:rStyle w:val="NormalTok"/>
+        </w:rPr>
+        <w:t xml:space="preserve"> </w:t>
+      </w:r>
+      <w:r>
+        <w:rPr>
+          <w:rStyle w:val="NormalTok"/>
+        </w:rPr>
+        <w:t xml:space="preserve"> </w:t>
+      </w:r>
+      <w:r>
+        <w:rPr>
+          <w:rStyle w:val="NormalTok"/>
+        </w:rPr>
+        <w:t xml:space="preserve"> </w:t>
+      </w:r>
+      <w:r>
+        <w:rPr>
+          <w:rStyle w:val="NormalTok"/>
+        </w:rPr>
+        <w:t xml:space="preserve"> </w:t>
+      </w:r>
+      <w:r>
+        <w:rPr>
+          <w:rStyle w:val="NormalTok"/>
+        </w:rPr>
+        <w:t xml:space="preserve"> </w:t>
+      </w:r>
+      <w:r>
+        <w:rPr>
+          <w:rStyle w:val="NormalTok"/>
+        </w:rPr>
+        <w:t xml:space="preserve"> </w:t>
+      </w:r>
+      <w:r>
+        <w:rPr>
+          <w:rStyle w:val="NormalTok"/>
+        </w:rPr>
+        <w:t xml:space="preserve"> </w:t>
+      </w:r>
+      <w:r>
+        <w:rPr>
+          <w:rStyle w:val="NormalTok"/>
+        </w:rPr>
+        <w:t xml:space="preserve"> </w:t>
+      </w:r>
+      <w:r>
+        <w:rPr>
+          <w:rStyle w:val="NormalTok"/>
+        </w:rPr>
+        <w:t xml:space="preserve"> </w:t>
+      </w:r>
+      <w:r>
+        <w:rPr>
+          <w:rStyle w:val="NormalTok"/>
+        </w:rPr>
+        <w:t xml:space="preserve"> </w:t>
+      </w:r>
+      <w:r>
+        <w:rPr>
+          <w:rStyle w:val="NormalTok"/>
+        </w:rPr>
+        <w:t xml:space="preserve"> </w:t>
+      </w:r>
+      <w:r>
+        <w:rPr>
+          <w:rStyle w:val="NormalTok"/>
+        </w:rPr>
+        <w:t xml:space="preserve"> </w:t>
+      </w:r>
+      <w:r>
+        <w:rPr>
+          <w:rStyle w:val="NormalTok"/>
+        </w:rPr>
+        <w:t xml:space="preserve"> </w:t>
+      </w:r>
+      <w:r>
+        <w:rPr>
+          <w:rStyle w:val="NormalTok"/>
+        </w:rPr>
+        <w:t xml:space="preserve"> </w:t>
+      </w:r>
+      <w:r>
+        <w:rPr>
+          <w:rStyle w:val="NormalTok"/>
+        </w:rPr>
+        <w:t xml:space="preserve">(</w:t>
+      </w:r>
+      <w:r>
+        <w:rPr>
+          <w:rStyle w:val="DecValTok"/>
+        </w:rPr>
+        <w:t xml:space="preserve">1</w:t>
+      </w:r>
+      <w:r>
+        <w:rPr>
+          <w:rStyle w:val="NormalTok"/>
+        </w:rPr>
+        <w:t xml:space="preserve">-(h_sub[tt</w:t>
+      </w:r>
+      <w:r>
+        <w:rPr>
+          <w:rStyle w:val="DecValTok"/>
+        </w:rPr>
+        <w:t xml:space="preserve">+1</w:t>
+      </w:r>
+      <w:r>
+        <w:rPr>
+          <w:rStyle w:val="NormalTok"/>
+        </w:rPr>
+        <w:t xml:space="preserve">]-soilpar$K_s*timeincr)/h_sub[tt</w:t>
+      </w:r>
+      <w:r>
+        <w:rPr>
+          <w:rStyle w:val="DecValTok"/>
+        </w:rPr>
+        <w:t xml:space="preserve">+1</w:t>
+      </w:r>
+      <w:r>
+        <w:rPr>
+          <w:rStyle w:val="NormalTok"/>
+        </w:rPr>
+        <w:t xml:space="preserve">]))</w:t>
+      </w:r>
+      <w:r>
+        <w:br w:type="textWrapping"/>
+      </w:r>
+      <w:r>
+        <w:rPr>
+          <w:rStyle w:val="NormalTok"/>
+        </w:rPr>
+        <w:t xml:space="preserve"> </w:t>
+      </w:r>
+      <w:r>
+        <w:rPr>
+          <w:rStyle w:val="NormalTok"/>
+        </w:rPr>
+        <w:t xml:space="preserve"> </w:t>
+      </w:r>
+      <w:r>
+        <w:rPr>
+          <w:rStyle w:val="CommentTok"/>
+        </w:rPr>
+        <w:t xml:space="preserve"># Calculate infiltration and recalculate h_sub   </w:t>
+      </w:r>
+      <w:r>
+        <w:br w:type="textWrapping"/>
+      </w:r>
+      <w:r>
+        <w:rPr>
+          <w:rStyle w:val="NormalTok"/>
+        </w:rPr>
+        <w:t xml:space="preserve"> </w:t>
+      </w:r>
+      <w:r>
+        <w:rPr>
+          <w:rStyle w:val="NormalTok"/>
+        </w:rPr>
+        <w:t xml:space="preserve"> </w:t>
+      </w:r>
+      <w:r>
+        <w:rPr>
+          <w:rStyle w:val="NormalTok"/>
+        </w:rPr>
+        <w:t xml:space="preserve">I_sub[tt] &lt;-</w:t>
+      </w:r>
+      <w:r>
+        <w:rPr>
+          <w:rStyle w:val="StringTok"/>
+        </w:rPr>
+        <w:t xml:space="preserve"> </w:t>
+      </w:r>
+      <w:r>
+        <w:rPr>
+          <w:rStyle w:val="KeywordTok"/>
+        </w:rPr>
         <w:t xml:space="preserve">Infil</w:t>
       </w:r>
       <w:r>
@@ -16438,151 +17050,28 @@
         <w:br w:type="textWrapping"/>
       </w:r>
       <w:r>
-        <w:br w:type="textWrapping"/>
-      </w:r>
-      <w:r>
-        <w:rPr>
-          <w:rStyle w:val="CommentTok"/>
-        </w:rPr>
-        <w:t xml:space="preserve"># Infiltration</w:t>
-      </w:r>
-      <w:r>
-        <w:br w:type="textWrapping"/>
-      </w:r>
-      <w:r>
-        <w:br w:type="textWrapping"/>
-      </w:r>
-      <w:r>
-        <w:rPr>
-          <w:rStyle w:val="NormalTok"/>
-        </w:rPr>
-        <w:t xml:space="preserve"> </w:t>
-      </w:r>
-      <w:r>
-        <w:rPr>
-          <w:rStyle w:val="NormalTok"/>
-        </w:rPr>
-        <w:t xml:space="preserve"> </w:t>
-      </w:r>
-      <w:r>
-        <w:rPr>
-          <w:rStyle w:val="NormalTok"/>
-        </w:rPr>
-        <w:t xml:space="preserve"> </w:t>
-      </w:r>
-      <w:r>
-        <w:rPr>
-          <w:rStyle w:val="NormalTok"/>
-        </w:rPr>
-        <w:t xml:space="preserve"> </w:t>
-      </w:r>
-      <w:r>
-        <w:rPr>
-          <w:rStyle w:val="NormalTok"/>
-        </w:rPr>
-        <w:t xml:space="preserve"> </w:t>
-      </w:r>
-      <w:r>
-        <w:rPr>
-          <w:rStyle w:val="NormalTok"/>
-        </w:rPr>
-        <w:t xml:space="preserve"> </w:t>
-      </w:r>
-      <w:r>
-        <w:rPr>
-          <w:rStyle w:val="NormalTok"/>
-        </w:rPr>
-        <w:t xml:space="preserve">I_sub[tt] &lt;-</w:t>
-      </w:r>
-      <w:r>
-        <w:rPr>
-          <w:rStyle w:val="StringTok"/>
-        </w:rPr>
-        <w:t xml:space="preserve"> </w:t>
-      </w:r>
-      <w:r>
-        <w:rPr>
-          <w:rStyle w:val="KeywordTok"/>
-        </w:rPr>
-        <w:t xml:space="preserve">Infil</w:t>
-      </w:r>
-      <w:r>
-        <w:rPr>
-          <w:rStyle w:val="NormalTok"/>
-        </w:rPr>
-        <w:t xml:space="preserve">(h.old, P.old,par)*timeincr</w:t>
-      </w:r>
-      <w:r>
-        <w:br w:type="textWrapping"/>
-      </w:r>
-      <w:r>
-        <w:br w:type="textWrapping"/>
-      </w:r>
-      <w:r>
-        <w:rPr>
-          <w:rStyle w:val="CommentTok"/>
-        </w:rPr>
-        <w:t xml:space="preserve">#  1. Update soil moisture with infiltration</w:t>
-      </w:r>
-      <w:r>
-        <w:br w:type="textWrapping"/>
-      </w:r>
-      <w:r>
-        <w:br w:type="textWrapping"/>
-      </w:r>
-      <w:r>
-        <w:rPr>
-          <w:rStyle w:val="NormalTok"/>
-        </w:rPr>
-        <w:t xml:space="preserve"> </w:t>
-      </w:r>
-      <w:r>
-        <w:rPr>
-          <w:rStyle w:val="NormalTok"/>
-        </w:rPr>
-        <w:t xml:space="preserve"> </w:t>
-      </w:r>
-      <w:r>
-        <w:rPr>
-          <w:rStyle w:val="NormalTok"/>
-        </w:rPr>
-        <w:t xml:space="preserve"> </w:t>
-      </w:r>
-      <w:r>
-        <w:rPr>
-          <w:rStyle w:val="NormalTok"/>
-        </w:rPr>
-        <w:t xml:space="preserve"> </w:t>
-      </w:r>
-      <w:r>
-        <w:rPr>
-          <w:rStyle w:val="NormalTok"/>
-        </w:rPr>
-        <w:t xml:space="preserve"> </w:t>
-      </w:r>
-      <w:r>
-        <w:rPr>
-          <w:rStyle w:val="NormalTok"/>
-        </w:rPr>
-        <w:t xml:space="preserve"> </w:t>
-      </w:r>
-      <w:r>
-        <w:rPr>
-          <w:rStyle w:val="NormalTok"/>
-        </w:rPr>
-        <w:t xml:space="preserve">M_sub[tt +</w:t>
-      </w:r>
-      <w:r>
-        <w:rPr>
-          <w:rStyle w:val="StringTok"/>
-        </w:rPr>
-        <w:t xml:space="preserve"> </w:t>
-      </w:r>
-      <w:r>
-        <w:rPr>
-          <w:rStyle w:val="DecValTok"/>
-        </w:rPr>
-        <w:t xml:space="preserve">1</w:t>
+        <w:rPr>
+          <w:rStyle w:val="NormalTok"/>
+        </w:rPr>
+        <w:t xml:space="preserve"> </w:t>
+      </w:r>
+      <w:r>
+        <w:rPr>
+          <w:rStyle w:val="NormalTok"/>
+        </w:rPr>
+        <w:t xml:space="preserve"> </w:t>
+      </w:r>
+      <w:r>
+        <w:rPr>
+          <w:rStyle w:val="NormalTok"/>
+        </w:rPr>
+        <w:t xml:space="preserve">h_sub[tt</w:t>
+      </w:r>
+      <w:r>
+        <w:rPr>
+          <w:rStyle w:val="DecValTok"/>
+        </w:rPr>
+        <w:t xml:space="preserve">+1</w:t>
       </w:r>
       <w:r>
         <w:rPr>
@@ -16600,19 +17089,82 @@
         <w:rPr>
           <w:rStyle w:val="NormalTok"/>
         </w:rPr>
-        <w:t xml:space="preserve">M.old +</w:t>
-      </w:r>
-      <w:r>
-        <w:rPr>
-          <w:rStyle w:val="StringTok"/>
-        </w:rPr>
-        <w:t xml:space="preserve"> </w:t>
-      </w:r>
-      <w:r>
-        <w:rPr>
-          <w:rStyle w:val="NormalTok"/>
-        </w:rPr>
-        <w:t xml:space="preserve">I_sub[tt]      </w:t>
+        <w:t xml:space="preserve">h_sub[tt</w:t>
+      </w:r>
+      <w:r>
+        <w:rPr>
+          <w:rStyle w:val="DecValTok"/>
+        </w:rPr>
+        <w:t xml:space="preserve">+1</w:t>
+      </w:r>
+      <w:r>
+        <w:rPr>
+          <w:rStyle w:val="NormalTok"/>
+        </w:rPr>
+        <w:t xml:space="preserve">] -</w:t>
+      </w:r>
+      <w:r>
+        <w:rPr>
+          <w:rStyle w:val="StringTok"/>
+        </w:rPr>
+        <w:t xml:space="preserve"> </w:t>
+      </w:r>
+      <w:r>
+        <w:rPr>
+          <w:rStyle w:val="NormalTok"/>
+        </w:rPr>
+        <w:t xml:space="preserve">I_sub[tt] </w:t>
+      </w:r>
+      <w:r>
+        <w:br w:type="textWrapping"/>
+      </w:r>
+      <w:r>
+        <w:br w:type="textWrapping"/>
+      </w:r>
+      <w:r>
+        <w:rPr>
+          <w:rStyle w:val="NormalTok"/>
+        </w:rPr>
+        <w:t xml:space="preserve"> </w:t>
+      </w:r>
+      <w:r>
+        <w:br w:type="textWrapping"/>
+      </w:r>
+      <w:r>
+        <w:rPr>
+          <w:rStyle w:val="NormalTok"/>
+        </w:rPr>
+        <w:t xml:space="preserve"> </w:t>
+      </w:r>
+      <w:r>
+        <w:rPr>
+          <w:rStyle w:val="NormalTok"/>
+        </w:rPr>
+        <w:t xml:space="preserve"> </w:t>
+      </w:r>
+      <w:r>
+        <w:rPr>
+          <w:rStyle w:val="NormalTok"/>
+        </w:rPr>
+        <w:t xml:space="preserve"> </w:t>
+      </w:r>
+      <w:r>
+        <w:rPr>
+          <w:rStyle w:val="NormalTok"/>
+        </w:rPr>
+        <w:t xml:space="preserve"> </w:t>
+      </w:r>
+      <w:r>
+        <w:rPr>
+          <w:rStyle w:val="NormalTok"/>
+        </w:rPr>
+        <w:t xml:space="preserve"> </w:t>
+      </w:r>
+      <w:r>
+        <w:rPr>
+          <w:rStyle w:val="NormalTok"/>
+        </w:rPr>
+        <w:t xml:space="preserve"> </w:t>
       </w:r>
       <w:r>
         <w:br w:type="textWrapping"/>
@@ -22778,7 +23330,7 @@
         <w:rPr>
           <w:rStyle w:val="VerbatimChar"/>
         </w:rPr>
-        <w:t xml:space="preserve">##    30.0   150.9   291.5   358.3   513.8  1310.0</w:t>
+        <w:t xml:space="preserve">##    30.0   148.9   285.9   358.3   509.8  1420.0</w:t>
       </w:r>
     </w:p>
     <w:p>
@@ -22821,7 +23373,7 @@
         <w:rPr>
           <w:rStyle w:val="VerbatimChar"/>
         </w:rPr>
-        <w:t xml:space="preserve">##    30.0   150.9   290.6   358.1   513.4  1314.0</w:t>
+        <w:t xml:space="preserve">##    30.0   148.9   285.5   357.5   509.7  1425.0</w:t>
       </w:r>
     </w:p>
     <w:p>
@@ -22864,7 +23416,7 @@
         <w:rPr>
           <w:rStyle w:val="VerbatimChar"/>
         </w:rPr>
-        <w:t xml:space="preserve">##   0.8471   2.6800   4.1490   6.8280   7.5500 103.4000</w:t>
+        <w:t xml:space="preserve">##   0.4883   2.2730   4.1260   7.7450   8.6000 108.9000</w:t>
       </w:r>
     </w:p>
     <w:p>
@@ -22907,7 +23459,7 @@
         <w:rPr>
           <w:rStyle w:val="VerbatimChar"/>
         </w:rPr>
-        <w:t xml:space="preserve">##   0.8472   2.6800   4.1520   6.8580   7.5600 103.6000</w:t>
+        <w:t xml:space="preserve">##   0.4873   2.2950   4.1360   7.8240   8.6200 108.9000</w:t>
       </w:r>
     </w:p>
     <w:p>
@@ -22950,7 +23502,7 @@
         <w:rPr>
           <w:rStyle w:val="VerbatimChar"/>
         </w:rPr>
-        <w:t xml:space="preserve">##   0.000   5.472  11.780  27.280  45.720  94.660</w:t>
+        <w:t xml:space="preserve">##   0.000   5.517  11.780  27.340  45.780  94.730</w:t>
       </w:r>
     </w:p>
     <w:p>
@@ -22993,7 +23545,7 @@
         <w:rPr>
           <w:rStyle w:val="VerbatimChar"/>
         </w:rPr>
-        <w:t xml:space="preserve">##   0.000   5.472  11.780  27.280  45.720  94.660</w:t>
+        <w:t xml:space="preserve">##   0.000   5.517  11.780  27.340  45.780  94.730</w:t>
       </w:r>
     </w:p>
     <w:p>
@@ -23036,7 +23588,7 @@
         <w:rPr>
           <w:rStyle w:val="VerbatimChar"/>
         </w:rPr>
-        <w:t xml:space="preserve">## 0.00000 0.01684 0.05040 0.13990 0.17040 1.26600</w:t>
+        <w:t xml:space="preserve">## 0.00000 0.01631 0.04984 0.18320 0.17740 2.00500</w:t>
       </w:r>
     </w:p>
     <w:p>
@@ -23079,7 +23631,7 @@
         <w:rPr>
           <w:rStyle w:val="VerbatimChar"/>
         </w:rPr>
-        <w:t xml:space="preserve">## 0.00000 0.01684 0.05040 0.13980 0.17040 1.26600</w:t>
+        <w:t xml:space="preserve">## 0.00000 0.01613 0.04972 0.18190 0.17640 2.00500</w:t>
       </w:r>
     </w:p>
     <w:p>
@@ -23836,7 +24388,7 @@
         <w:rPr>
           <w:rStyle w:val="VerbatimChar"/>
         </w:rPr>
-        <w:t xml:space="preserve">## W = 1997769, p-value = 0.9513</w:t>
+        <w:t xml:space="preserve">## W = 1995399, p-value = 0.8998</w:t>
       </w:r>
       <w:r>
         <w:br w:type="textWrapping"/>
@@ -23915,7 +24467,7 @@
         <w:rPr>
           <w:rStyle w:val="VerbatimChar"/>
         </w:rPr>
-        <w:t xml:space="preserve">## W = 2001437, p-value = 0.9686</w:t>
+        <w:t xml:space="preserve">## W = 2002458, p-value = 0.9463</w:t>
       </w:r>
       <w:r>
         <w:br w:type="textWrapping"/>
@@ -23994,7 +24546,7 @@
         <w:rPr>
           <w:rStyle w:val="VerbatimChar"/>
         </w:rPr>
-        <w:t xml:space="preserve">## W = 2000730, p-value = 0.9841</w:t>
+        <w:t xml:space="preserve">## W = 2000598, p-value = 0.987</w:t>
       </w:r>
       <w:r>
         <w:br w:type="textWrapping"/>
@@ -24073,7 +24625,7 @@
         <w:rPr>
           <w:rStyle w:val="VerbatimChar"/>
         </w:rPr>
-        <w:t xml:space="preserve">## W = 2001321, p-value = 0.9712</w:t>
+        <w:t xml:space="preserve">## W = 2003082, p-value = 0.9328</w:t>
       </w:r>
       <w:r>
         <w:br w:type="textWrapping"/>
@@ -24193,7 +24745,7 @@
     </w:lvl>
   </w:abstractNum>
   <w:abstractNum w:abstractNumId="990">
-    <w:nsid w:val="4aad2698"/>
+    <w:nsid w:val="d763b2d9"/>
     <w:multiLevelType w:val="multilevel"/>
     <w:lvl w:ilvl="0">
       <w:numFmt w:val="bullet"/>
@@ -24274,7 +24826,7 @@
     </w:lvl>
   </w:abstractNum>
   <w:abstractNum w:abstractNumId="99411">
-    <w:nsid w:val="7136e2bc"/>
+    <w:nsid w:val="8d2fd610"/>
     <w:multiLevelType w:val="multilevel"/>
     <w:lvl w:ilvl="0">
       <w:start w:val="1"/>

</xml_diff>